<commit_message>
Changed content on worksheet 9
</commit_message>
<xml_diff>
--- a/Content/9-Converting Java Baking App to C++.docx
+++ b/Content/9-Converting Java Baking App to C++.docx
@@ -311,7 +311,7 @@
           <v:shape id="_x0000_i1025" type="#_x0000_t75" style="width:396.75pt;height:206.05pt" o:ole="">
             <v:imagedata r:id="rId6" o:title=""/>
           </v:shape>
-          <o:OLEObject Type="Embed" ProgID="Word.OpenDocumentText.12" ShapeID="_x0000_i1025" DrawAspect="Content" ObjectID="_1596546162" r:id="rId7"/>
+          <o:OLEObject Type="Embed" ProgID="Word.OpenDocumentText.12" ShapeID="_x0000_i1025" DrawAspect="Content" ObjectID="_1596607102" r:id="rId7"/>
         </w:object>
       </w:r>
     </w:p>
@@ -403,52 +403,55 @@
       </w:pPr>
       <w:r>
         <w:t>Overdraft</w:t>
+      </w:r>
+    </w:p>
+    <w:p>
+      <w:pPr>
+        <w:spacing w:after="0"/>
+      </w:pPr>
+      <w:r>
+        <w:lastRenderedPageBreak/>
+        <w:t>The extended Account needs the following:</w:t>
+      </w:r>
+    </w:p>
+    <w:p>
+      <w:pPr>
+        <w:spacing w:after="0"/>
+      </w:pPr>
+      <w:r>
+        <w:tab/>
+        <w:t>A Transaction History</w:t>
+      </w:r>
+    </w:p>
+    <w:p>
+      <w:pPr>
+        <w:spacing w:after="0"/>
+      </w:pPr>
+      <w:r>
+        <w:tab/>
+      </w:r>
+    </w:p>
+    <w:p>
+      <w:pPr>
+        <w:spacing w:after="0"/>
+      </w:pPr>
+      <w:r>
+        <w:t xml:space="preserve">The application must be able to create and destroy </w:t>
+      </w:r>
+      <w:r>
+        <w:t>a single or multiple accounts</w:t>
+      </w:r>
+      <w:r>
+        <w:t xml:space="preserve">, apply transactions, </w:t>
+      </w:r>
+      <w:r>
+        <w:t>withdraw money (subject to</w:t>
+      </w:r>
+      <w:r>
+        <w:t xml:space="preserve"> account balance and overdraft) and view the transaction history.</w:t>
       </w:r>
       <w:bookmarkStart w:id="1" w:name="_GoBack"/>
       <w:bookmarkEnd w:id="1"/>
-    </w:p>
-    <w:p>
-      <w:pPr>
-        <w:spacing w:after="0"/>
-      </w:pPr>
-      <w:r>
-        <w:lastRenderedPageBreak/>
-        <w:t>The extended Account needs the following:</w:t>
-      </w:r>
-    </w:p>
-    <w:p>
-      <w:pPr>
-        <w:spacing w:after="0"/>
-      </w:pPr>
-      <w:r>
-        <w:tab/>
-        <w:t>A Transaction History</w:t>
-      </w:r>
-    </w:p>
-    <w:p>
-      <w:pPr>
-        <w:spacing w:after="0"/>
-      </w:pPr>
-      <w:r>
-        <w:tab/>
-      </w:r>
-    </w:p>
-    <w:p>
-      <w:pPr>
-        <w:spacing w:after="0"/>
-      </w:pPr>
-      <w:r>
-        <w:t xml:space="preserve">The application must be able to create and destroy </w:t>
-      </w:r>
-      <w:r>
-        <w:t>a single or multiple accounts</w:t>
-      </w:r>
-      <w:r>
-        <w:t xml:space="preserve">, apply transactions and </w:t>
-      </w:r>
-      <w:r>
-        <w:t>withdraw money (subject to account balance and overdraft).</w:t>
-      </w:r>
     </w:p>
     <w:p>
       <w:pPr>

</xml_diff>